<commit_message>
Fixed a few lines
</commit_message>
<xml_diff>
--- a/TaskBerry_ProjectReport_v2.docx
+++ b/TaskBerry_ProjectReport_v2.docx
@@ -1509,127 +1509,127 @@
           <w:szCs w:val="24"/>
           <w:lang w:val="en-GB"/>
         </w:rPr>
-        <w:t xml:space="preserve"> the landlord to have</w:t>
-      </w:r>
-      <w:r>
-        <w:rPr>
-          <w:rFonts w:ascii="Arial" w:hAnsi="Arial" w:cs="Arial"/>
-          <w:sz w:val="24"/>
-          <w:szCs w:val="24"/>
-          <w:lang w:val="en-GB"/>
-        </w:rPr>
-        <w:t xml:space="preserve"> </w:t>
-      </w:r>
-      <w:r>
-        <w:rPr>
-          <w:rFonts w:ascii="Arial" w:hAnsi="Arial" w:cs="Arial"/>
-          <w:sz w:val="24"/>
-          <w:szCs w:val="24"/>
-          <w:lang w:val="en-GB"/>
-        </w:rPr>
-        <w:t xml:space="preserve">control over the </w:t>
-      </w:r>
-      <w:r>
-        <w:rPr>
-          <w:rFonts w:ascii="Arial" w:hAnsi="Arial" w:cs="Arial"/>
-          <w:sz w:val="24"/>
-          <w:szCs w:val="24"/>
-          <w:lang w:val="en-GB"/>
-        </w:rPr>
-        <w:t>household</w:t>
-      </w:r>
-      <w:r>
-        <w:rPr>
-          <w:rFonts w:ascii="Arial" w:hAnsi="Arial" w:cs="Arial"/>
-          <w:sz w:val="24"/>
-          <w:szCs w:val="24"/>
-          <w:lang w:val="en-GB"/>
-        </w:rPr>
-        <w:t xml:space="preserve">. </w:t>
-      </w:r>
-      <w:r>
-        <w:rPr>
-          <w:rFonts w:ascii="Arial" w:hAnsi="Arial" w:cs="Arial"/>
-          <w:sz w:val="24"/>
-          <w:szCs w:val="24"/>
-          <w:lang w:val="en-GB"/>
-        </w:rPr>
-        <w:t xml:space="preserve">It </w:t>
-      </w:r>
-      <w:r>
-        <w:rPr>
-          <w:rFonts w:ascii="Arial" w:hAnsi="Arial" w:cs="Arial"/>
-          <w:sz w:val="24"/>
-          <w:szCs w:val="24"/>
-          <w:lang w:val="en-GB"/>
-        </w:rPr>
-        <w:t>would be beneficial for the agency</w:t>
-      </w:r>
-      <w:r>
-        <w:rPr>
-          <w:rFonts w:ascii="Arial" w:hAnsi="Arial" w:cs="Arial"/>
-          <w:sz w:val="24"/>
-          <w:szCs w:val="24"/>
-          <w:lang w:val="en-GB"/>
-        </w:rPr>
-        <w:t xml:space="preserve"> </w:t>
-      </w:r>
-      <w:r>
-        <w:rPr>
-          <w:rFonts w:ascii="Arial" w:hAnsi="Arial" w:cs="Arial"/>
-          <w:sz w:val="24"/>
-          <w:szCs w:val="24"/>
-          <w:lang w:val="en-GB"/>
-        </w:rPr>
-        <w:t xml:space="preserve">to </w:t>
-      </w:r>
-      <w:r>
-        <w:rPr>
-          <w:rFonts w:ascii="Arial" w:hAnsi="Arial" w:cs="Arial"/>
-          <w:sz w:val="24"/>
-          <w:szCs w:val="24"/>
-          <w:lang w:val="en-GB"/>
-        </w:rPr>
-        <w:t>implement this application as it will prevent health and economic risks</w:t>
-      </w:r>
-      <w:r>
-        <w:rPr>
-          <w:rFonts w:ascii="Arial" w:hAnsi="Arial" w:cs="Arial"/>
-          <w:sz w:val="24"/>
-          <w:szCs w:val="24"/>
-          <w:lang w:val="en-GB"/>
-        </w:rPr>
-        <w:t xml:space="preserve"> </w:t>
-      </w:r>
-      <w:r>
-        <w:rPr>
-          <w:rFonts w:ascii="Arial" w:hAnsi="Arial" w:cs="Arial"/>
-          <w:sz w:val="24"/>
-          <w:szCs w:val="24"/>
-          <w:lang w:val="en-GB"/>
-        </w:rPr>
-        <w:t>in the futur</w:t>
-      </w:r>
-      <w:r>
-        <w:rPr>
-          <w:rFonts w:ascii="Arial" w:hAnsi="Arial" w:cs="Arial"/>
-          <w:sz w:val="24"/>
-          <w:szCs w:val="24"/>
-          <w:lang w:val="en-GB"/>
-        </w:rPr>
-        <w:t>e</w:t>
-      </w:r>
-      <w:r>
-        <w:rPr>
-          <w:rFonts w:ascii="Arial" w:hAnsi="Arial" w:cs="Arial"/>
-          <w:sz w:val="24"/>
-          <w:szCs w:val="24"/>
-          <w:lang w:val="en-GB"/>
-        </w:rPr>
-        <w:t>.</w:t>
+        <w:t xml:space="preserve"> the landlord to </w:t>
+      </w:r>
+      <w:r>
+        <w:rPr>
+          <w:rFonts w:ascii="Arial" w:hAnsi="Arial" w:cs="Arial"/>
+          <w:sz w:val="24"/>
+          <w:szCs w:val="24"/>
+          <w:lang w:val="en-GB"/>
+        </w:rPr>
+        <w:t xml:space="preserve">monitor </w:t>
       </w:r>
       <w:bookmarkStart w:id="3" w:name="_GoBack"/>
       <w:bookmarkEnd w:id="3"/>
+      <w:r>
+        <w:rPr>
+          <w:rFonts w:ascii="Arial" w:hAnsi="Arial" w:cs="Arial"/>
+          <w:sz w:val="24"/>
+          <w:szCs w:val="24"/>
+          <w:lang w:val="en-GB"/>
+        </w:rPr>
+        <w:t xml:space="preserve">the </w:t>
+      </w:r>
+      <w:r>
+        <w:rPr>
+          <w:rFonts w:ascii="Arial" w:hAnsi="Arial" w:cs="Arial"/>
+          <w:sz w:val="24"/>
+          <w:szCs w:val="24"/>
+          <w:lang w:val="en-GB"/>
+        </w:rPr>
+        <w:t>household</w:t>
+      </w:r>
+      <w:r>
+        <w:rPr>
+          <w:rFonts w:ascii="Arial" w:hAnsi="Arial" w:cs="Arial"/>
+          <w:sz w:val="24"/>
+          <w:szCs w:val="24"/>
+          <w:lang w:val="en-GB"/>
+        </w:rPr>
+        <w:t xml:space="preserve">. </w:t>
+      </w:r>
+      <w:r>
+        <w:rPr>
+          <w:rFonts w:ascii="Arial" w:hAnsi="Arial" w:cs="Arial"/>
+          <w:sz w:val="24"/>
+          <w:szCs w:val="24"/>
+          <w:lang w:val="en-GB"/>
+        </w:rPr>
+        <w:t xml:space="preserve">It </w:t>
+      </w:r>
+      <w:r>
+        <w:rPr>
+          <w:rFonts w:ascii="Arial" w:hAnsi="Arial" w:cs="Arial"/>
+          <w:sz w:val="24"/>
+          <w:szCs w:val="24"/>
+          <w:lang w:val="en-GB"/>
+        </w:rPr>
+        <w:t>would be beneficial for the agency</w:t>
+      </w:r>
+      <w:r>
+        <w:rPr>
+          <w:rFonts w:ascii="Arial" w:hAnsi="Arial" w:cs="Arial"/>
+          <w:sz w:val="24"/>
+          <w:szCs w:val="24"/>
+          <w:lang w:val="en-GB"/>
+        </w:rPr>
+        <w:t xml:space="preserve"> </w:t>
+      </w:r>
+      <w:r>
+        <w:rPr>
+          <w:rFonts w:ascii="Arial" w:hAnsi="Arial" w:cs="Arial"/>
+          <w:sz w:val="24"/>
+          <w:szCs w:val="24"/>
+          <w:lang w:val="en-GB"/>
+        </w:rPr>
+        <w:t xml:space="preserve">to </w:t>
+      </w:r>
+      <w:r>
+        <w:rPr>
+          <w:rFonts w:ascii="Arial" w:hAnsi="Arial" w:cs="Arial"/>
+          <w:sz w:val="24"/>
+          <w:szCs w:val="24"/>
+          <w:lang w:val="en-GB"/>
+        </w:rPr>
+        <w:t>implement this application as it will prevent health and economic risks</w:t>
+      </w:r>
+      <w:r>
+        <w:rPr>
+          <w:rFonts w:ascii="Arial" w:hAnsi="Arial" w:cs="Arial"/>
+          <w:sz w:val="24"/>
+          <w:szCs w:val="24"/>
+          <w:lang w:val="en-GB"/>
+        </w:rPr>
+        <w:t xml:space="preserve"> </w:t>
+      </w:r>
+      <w:r>
+        <w:rPr>
+          <w:rFonts w:ascii="Arial" w:hAnsi="Arial" w:cs="Arial"/>
+          <w:sz w:val="24"/>
+          <w:szCs w:val="24"/>
+          <w:lang w:val="en-GB"/>
+        </w:rPr>
+        <w:t>in the futur</w:t>
+      </w:r>
+      <w:r>
+        <w:rPr>
+          <w:rFonts w:ascii="Arial" w:hAnsi="Arial" w:cs="Arial"/>
+          <w:sz w:val="24"/>
+          <w:szCs w:val="24"/>
+          <w:lang w:val="en-GB"/>
+        </w:rPr>
+        <w:t>e</w:t>
+      </w:r>
+      <w:r>
+        <w:rPr>
+          <w:rFonts w:ascii="Arial" w:hAnsi="Arial" w:cs="Arial"/>
+          <w:sz w:val="24"/>
+          <w:szCs w:val="24"/>
+          <w:lang w:val="en-GB"/>
+        </w:rPr>
+        <w:t>.</w:t>
+      </w:r>
     </w:p>
     <w:p>
       <w:pPr>
@@ -1691,43 +1691,7 @@
           <w:sz w:val="24"/>
           <w:szCs w:val="24"/>
         </w:rPr>
-        <w:t xml:space="preserve">Before </w:t>
-      </w:r>
-      <w:proofErr w:type="gramStart"/>
-      <w:r>
-        <w:rPr>
-          <w:rFonts w:ascii="Arial" w:hAnsi="Arial" w:cs="Arial"/>
-          <w:sz w:val="24"/>
-          <w:szCs w:val="24"/>
-        </w:rPr>
-        <w:t>taking  action</w:t>
-      </w:r>
-      <w:proofErr w:type="gramEnd"/>
-      <w:r>
-        <w:rPr>
-          <w:rFonts w:ascii="Arial" w:hAnsi="Arial" w:cs="Arial"/>
-          <w:sz w:val="24"/>
-          <w:szCs w:val="24"/>
-        </w:rPr>
-        <w:t xml:space="preserve"> and writing code we held a meeting discussing the work environment.  We soon concluded, in order to assure a </w:t>
-      </w:r>
-      <w:proofErr w:type="gramStart"/>
-      <w:r>
-        <w:rPr>
-          <w:rFonts w:ascii="Arial" w:hAnsi="Arial" w:cs="Arial"/>
-          <w:sz w:val="24"/>
-          <w:szCs w:val="24"/>
-        </w:rPr>
-        <w:t>high quality</w:t>
-      </w:r>
-      <w:proofErr w:type="gramEnd"/>
-      <w:r>
-        <w:rPr>
-          <w:rFonts w:ascii="Arial" w:hAnsi="Arial" w:cs="Arial"/>
-          <w:sz w:val="24"/>
-          <w:szCs w:val="24"/>
-        </w:rPr>
-        <w:t xml:space="preserve"> product, we need to work together on the same </w:t>
+        <w:t xml:space="preserve">Before taking  action and writing code we held a meeting discussing the work environment.  We soon concluded, in order to assure a high quality product, we need to work together on the same </w:t>
       </w:r>
       <w:r>
         <w:rPr>
@@ -1789,45 +1753,14 @@
         </w:rPr>
         <w:t xml:space="preserve">We proceeded with assigning designated roles to all the different members of the group but in later instance these did not matter due to everybody doing more than their assigned role/task. Important to note is Michael Bahchevanov (3806596) our team leader and the team members Aleksandar Todorov (3787842), </w:t>
       </w:r>
-      <w:proofErr w:type="spellStart"/>
-      <w:r>
-        <w:rPr>
-          <w:rFonts w:ascii="Arial" w:hAnsi="Arial" w:cs="Arial"/>
-          <w:sz w:val="24"/>
-          <w:szCs w:val="24"/>
-          <w:lang w:val="en-GB"/>
-        </w:rPr>
-        <w:t>Kristiyan</w:t>
-      </w:r>
-      <w:proofErr w:type="spellEnd"/>
-      <w:r>
-        <w:rPr>
-          <w:rFonts w:ascii="Arial" w:hAnsi="Arial" w:cs="Arial"/>
-          <w:sz w:val="24"/>
-          <w:szCs w:val="24"/>
-          <w:lang w:val="en-GB"/>
-        </w:rPr>
-        <w:t xml:space="preserve"> </w:t>
-      </w:r>
-      <w:proofErr w:type="spellStart"/>
-      <w:r>
-        <w:rPr>
-          <w:rFonts w:ascii="Arial" w:hAnsi="Arial" w:cs="Arial"/>
-          <w:sz w:val="24"/>
-          <w:szCs w:val="24"/>
-          <w:lang w:val="en-GB"/>
-        </w:rPr>
-        <w:t>Strahilov</w:t>
-      </w:r>
-      <w:proofErr w:type="spellEnd"/>
-      <w:r>
-        <w:rPr>
-          <w:rFonts w:ascii="Arial" w:hAnsi="Arial" w:cs="Arial"/>
-          <w:sz w:val="24"/>
-          <w:szCs w:val="24"/>
-          <w:lang w:val="en-GB"/>
-        </w:rPr>
-        <w:t xml:space="preserve"> (3807487)</w:t>
+      <w:r>
+        <w:rPr>
+          <w:rFonts w:ascii="Arial" w:hAnsi="Arial" w:cs="Arial"/>
+          <w:sz w:val="24"/>
+          <w:szCs w:val="24"/>
+          <w:lang w:val="en-GB"/>
+        </w:rPr>
+        <w:t>Kristiyan Strahilov (3807487)</w:t>
       </w:r>
       <w:r>
         <w:rPr>
@@ -1860,29 +1793,8 @@
           <w:lang w:val="en-GB"/>
         </w:rPr>
         <w:lastRenderedPageBreak/>
-        <w:t xml:space="preserve">Starting the </w:t>
-      </w:r>
-      <w:proofErr w:type="gramStart"/>
-      <w:r>
-        <w:rPr>
-          <w:rFonts w:ascii="Arial" w:hAnsi="Arial" w:cs="Arial"/>
-          <w:sz w:val="24"/>
-          <w:szCs w:val="24"/>
-          <w:lang w:val="en-GB"/>
-        </w:rPr>
-        <w:t>project</w:t>
-      </w:r>
-      <w:proofErr w:type="gramEnd"/>
-      <w:r>
-        <w:rPr>
-          <w:rFonts w:ascii="Arial" w:hAnsi="Arial" w:cs="Arial"/>
-          <w:sz w:val="24"/>
-          <w:szCs w:val="24"/>
-          <w:lang w:val="en-GB"/>
-        </w:rPr>
-        <w:t xml:space="preserve"> we set of with design and functionality ideas. We soon decided on a product logo and naming, right after we came up with our graphical user interface (</w:t>
-      </w:r>
-      <w:proofErr w:type="spellStart"/>
+        <w:t>Starting the project we set of with design and functionality ideas. We soon decided on a product logo and naming, right after we came up with our graphical user interface (</w:t>
+      </w:r>
       <w:r>
         <w:rPr>
           <w:rFonts w:ascii="Arial" w:hAnsi="Arial" w:cs="Arial"/>
@@ -1892,35 +1804,14 @@
         </w:rPr>
         <w:t>gui</w:t>
       </w:r>
-      <w:proofErr w:type="spellEnd"/>
-      <w:r>
-        <w:rPr>
-          <w:rFonts w:ascii="Arial" w:hAnsi="Arial" w:cs="Arial"/>
-          <w:sz w:val="24"/>
-          <w:szCs w:val="24"/>
-          <w:lang w:val="en-GB"/>
-        </w:rPr>
-        <w:t xml:space="preserve">), which we kept through out our project development.  Continuing to </w:t>
-      </w:r>
-      <w:proofErr w:type="gramStart"/>
-      <w:r>
-        <w:rPr>
-          <w:rFonts w:ascii="Arial" w:hAnsi="Arial" w:cs="Arial"/>
-          <w:sz w:val="24"/>
-          <w:szCs w:val="24"/>
-          <w:lang w:val="en-GB"/>
-        </w:rPr>
-        <w:t>brain storm</w:t>
-      </w:r>
-      <w:proofErr w:type="gramEnd"/>
-      <w:r>
-        <w:rPr>
-          <w:rFonts w:ascii="Arial" w:hAnsi="Arial" w:cs="Arial"/>
-          <w:sz w:val="24"/>
-          <w:szCs w:val="24"/>
-          <w:lang w:val="en-GB"/>
-        </w:rPr>
-        <w:t xml:space="preserve"> we expressed a number of features, but ultimately keeping a calendar, chat room, point/reward system</w:t>
+      <w:r>
+        <w:rPr>
+          <w:rFonts w:ascii="Arial" w:hAnsi="Arial" w:cs="Arial"/>
+          <w:sz w:val="24"/>
+          <w:szCs w:val="24"/>
+          <w:lang w:val="en-GB"/>
+        </w:rPr>
+        <w:t>), which we kept through out our project development.  Continuing to brain storm we expressed a number of features, but ultimately keeping a calendar, chat room, point/reward system</w:t>
       </w:r>
       <w:r>
         <w:rPr>
@@ -2061,27 +1952,7 @@
           <w:szCs w:val="24"/>
           <w:lang w:val="en-GB"/>
         </w:rPr>
-        <w:t xml:space="preserve">For designing the logo and a first sketch of how our </w:t>
-      </w:r>
-      <w:proofErr w:type="spellStart"/>
-      <w:r>
-        <w:rPr>
-          <w:rFonts w:ascii="Arial" w:hAnsi="Arial" w:cs="Arial"/>
-          <w:sz w:val="24"/>
-          <w:szCs w:val="24"/>
-          <w:lang w:val="en-GB"/>
-        </w:rPr>
-        <w:t>gui</w:t>
-      </w:r>
-      <w:proofErr w:type="spellEnd"/>
-      <w:r>
-        <w:rPr>
-          <w:rFonts w:ascii="Arial" w:hAnsi="Arial" w:cs="Arial"/>
-          <w:sz w:val="24"/>
-          <w:szCs w:val="24"/>
-          <w:lang w:val="en-GB"/>
-        </w:rPr>
-        <w:t xml:space="preserve"> will look we used Adobe Photoshop </w:t>
+        <w:t xml:space="preserve">For designing the logo and a first sketch of how our gui will look we used Adobe Photoshop </w:t>
       </w:r>
       <w:hyperlink w:anchor="_References:" w:history="1">
         <w:r>
@@ -2111,47 +1982,7 @@
           <w:szCs w:val="24"/>
           <w:lang w:val="en-GB"/>
         </w:rPr>
-        <w:t xml:space="preserve"> Then for the implementation of the </w:t>
-      </w:r>
-      <w:proofErr w:type="spellStart"/>
-      <w:r>
-        <w:rPr>
-          <w:rFonts w:ascii="Arial" w:hAnsi="Arial" w:cs="Arial"/>
-          <w:sz w:val="24"/>
-          <w:szCs w:val="24"/>
-          <w:lang w:val="en-GB"/>
-        </w:rPr>
-        <w:t>gui</w:t>
-      </w:r>
-      <w:proofErr w:type="spellEnd"/>
-      <w:r>
-        <w:rPr>
-          <w:rFonts w:ascii="Arial" w:hAnsi="Arial" w:cs="Arial"/>
-          <w:sz w:val="24"/>
-          <w:szCs w:val="24"/>
-          <w:lang w:val="en-GB"/>
-        </w:rPr>
-        <w:t xml:space="preserve"> we used Visual Studio .Net </w:t>
-      </w:r>
-      <w:proofErr w:type="gramStart"/>
-      <w:r>
-        <w:rPr>
-          <w:rFonts w:ascii="Arial" w:hAnsi="Arial" w:cs="Arial"/>
-          <w:sz w:val="24"/>
-          <w:szCs w:val="24"/>
-          <w:lang w:val="en-GB"/>
-        </w:rPr>
-        <w:t>frame work</w:t>
-      </w:r>
-      <w:proofErr w:type="gramEnd"/>
-      <w:r>
-        <w:rPr>
-          <w:rFonts w:ascii="Arial" w:hAnsi="Arial" w:cs="Arial"/>
-          <w:sz w:val="24"/>
-          <w:szCs w:val="24"/>
-          <w:lang w:val="en-GB"/>
-        </w:rPr>
-        <w:t xml:space="preserve"> in C# to create a Windows form application </w:t>
+        <w:t xml:space="preserve"> Then for the implementation of the gui we used Visual Studio .Net frame work in C# to create a Windows form application </w:t>
       </w:r>
       <w:hyperlink w:anchor="_References:" w:history="1">
         <w:r>
@@ -2208,27 +2039,7 @@
           <w:szCs w:val="24"/>
           <w:lang w:val="en-GB"/>
         </w:rPr>
-        <w:t xml:space="preserve"> For the </w:t>
-      </w:r>
-      <w:proofErr w:type="gramStart"/>
-      <w:r>
-        <w:rPr>
-          <w:rFonts w:ascii="Arial" w:hAnsi="Arial" w:cs="Arial"/>
-          <w:sz w:val="24"/>
-          <w:szCs w:val="24"/>
-          <w:lang w:val="en-GB"/>
-        </w:rPr>
-        <w:t>land lord</w:t>
-      </w:r>
-      <w:proofErr w:type="gramEnd"/>
-      <w:r>
-        <w:rPr>
-          <w:rFonts w:ascii="Arial" w:hAnsi="Arial" w:cs="Arial"/>
-          <w:sz w:val="24"/>
-          <w:szCs w:val="24"/>
-          <w:lang w:val="en-GB"/>
-        </w:rPr>
-        <w:t xml:space="preserve"> </w:t>
+        <w:t xml:space="preserve"> For the land lord </w:t>
       </w:r>
       <w:r>
         <w:rPr>
@@ -2258,48 +2069,17 @@
           <w:szCs w:val="24"/>
           <w:lang w:val="en-GB"/>
         </w:rPr>
-        <w:t xml:space="preserve">Once the </w:t>
-      </w:r>
-      <w:proofErr w:type="spellStart"/>
-      <w:r>
-        <w:rPr>
-          <w:rFonts w:ascii="Arial" w:hAnsi="Arial" w:cs="Arial"/>
-          <w:sz w:val="24"/>
-          <w:szCs w:val="24"/>
-          <w:lang w:val="en-GB"/>
-        </w:rPr>
-        <w:t>gui</w:t>
-      </w:r>
-      <w:proofErr w:type="spellEnd"/>
-      <w:r>
-        <w:rPr>
-          <w:rFonts w:ascii="Arial" w:hAnsi="Arial" w:cs="Arial"/>
-          <w:sz w:val="24"/>
-          <w:szCs w:val="24"/>
-          <w:lang w:val="en-GB"/>
-        </w:rPr>
-        <w:t xml:space="preserve"> was completed we proceeded to setup the database on the Hera server of Fontys</w:t>
-      </w:r>
-      <w:r>
-        <w:rPr>
-          <w:rFonts w:ascii="Arial" w:hAnsi="Arial" w:cs="Arial"/>
-          <w:sz w:val="24"/>
-          <w:szCs w:val="24"/>
-          <w:lang w:val="en-GB"/>
-        </w:rPr>
-        <w:t xml:space="preserve"> and to be able to connect to it we had to use the Cisco any connect </w:t>
-      </w:r>
-      <w:proofErr w:type="spellStart"/>
-      <w:r>
-        <w:rPr>
-          <w:rFonts w:ascii="Arial" w:hAnsi="Arial" w:cs="Arial"/>
-          <w:sz w:val="24"/>
-          <w:szCs w:val="24"/>
-          <w:lang w:val="en-GB"/>
-        </w:rPr>
-        <w:t>vpn</w:t>
-      </w:r>
-      <w:proofErr w:type="spellEnd"/>
+        <w:t>Once the gui was completed we proceeded to setup the database on the Hera server of Fontys</w:t>
+      </w:r>
+      <w:r>
+        <w:rPr>
+          <w:rFonts w:ascii="Arial" w:hAnsi="Arial" w:cs="Arial"/>
+          <w:sz w:val="24"/>
+          <w:szCs w:val="24"/>
+          <w:lang w:val="en-GB"/>
+        </w:rPr>
+        <w:t xml:space="preserve"> and to be able to connect to it we had to use the Cisco any connect vpn</w:t>
+      </w:r>
       <w:r>
         <w:rPr>
           <w:rFonts w:ascii="Arial" w:hAnsi="Arial" w:cs="Arial"/>
@@ -2328,47 +2108,7 @@
           <w:szCs w:val="24"/>
           <w:lang w:val="en-GB"/>
         </w:rPr>
-        <w:t xml:space="preserve">. Thanks to an incredible combined effort of Michael Bahchevanov and Alexander Todorov they set up the database along with the methods needed to set and get the data need of the database. Next Michael </w:t>
-      </w:r>
-      <w:proofErr w:type="spellStart"/>
-      <w:r>
-        <w:rPr>
-          <w:rFonts w:ascii="Arial" w:hAnsi="Arial" w:cs="Arial"/>
-          <w:sz w:val="24"/>
-          <w:szCs w:val="24"/>
-          <w:lang w:val="en-GB"/>
-        </w:rPr>
-        <w:t>Greonewegen</w:t>
-      </w:r>
-      <w:proofErr w:type="spellEnd"/>
-      <w:r>
-        <w:rPr>
-          <w:rFonts w:ascii="Arial" w:hAnsi="Arial" w:cs="Arial"/>
-          <w:sz w:val="24"/>
-          <w:szCs w:val="24"/>
-          <w:lang w:val="en-GB"/>
-        </w:rPr>
-        <w:t xml:space="preserve"> van der </w:t>
-      </w:r>
-      <w:proofErr w:type="spellStart"/>
-      <w:r>
-        <w:rPr>
-          <w:rFonts w:ascii="Arial" w:hAnsi="Arial" w:cs="Arial"/>
-          <w:sz w:val="24"/>
-          <w:szCs w:val="24"/>
-          <w:lang w:val="en-GB"/>
-        </w:rPr>
-        <w:t>Weijden</w:t>
-      </w:r>
-      <w:proofErr w:type="spellEnd"/>
-      <w:r>
-        <w:rPr>
-          <w:rFonts w:ascii="Arial" w:hAnsi="Arial" w:cs="Arial"/>
-          <w:sz w:val="24"/>
-          <w:szCs w:val="24"/>
-          <w:lang w:val="en-GB"/>
-        </w:rPr>
-        <w:t xml:space="preserve"> proceeded to test out the methods in small ways to assure these methods work and report for improvement if needed.</w:t>
+        <w:t>. Thanks to an incredible combined effort of Michael Bahchevanov and Alexander Todorov they set up the database along with the methods needed to set and get the data need of the database. Next Michael Greonewegen van der Weijden proceeded to test out the methods in small ways to assure these methods work and report for improvement if needed.</w:t>
       </w:r>
     </w:p>
     <w:bookmarkEnd w:id="5"/>
@@ -2390,47 +2130,7 @@
           <w:szCs w:val="24"/>
           <w:lang w:val="en-GB"/>
         </w:rPr>
-        <w:t xml:space="preserve">Parallel </w:t>
-      </w:r>
-      <w:proofErr w:type="spellStart"/>
-      <w:r>
-        <w:rPr>
-          <w:rFonts w:ascii="Arial" w:hAnsi="Arial" w:cs="Arial"/>
-          <w:sz w:val="24"/>
-          <w:szCs w:val="24"/>
-          <w:lang w:val="en-GB"/>
-        </w:rPr>
-        <w:t>Kristiyan</w:t>
-      </w:r>
-      <w:proofErr w:type="spellEnd"/>
-      <w:r>
-        <w:rPr>
-          <w:rFonts w:ascii="Arial" w:hAnsi="Arial" w:cs="Arial"/>
-          <w:sz w:val="24"/>
-          <w:szCs w:val="24"/>
-          <w:lang w:val="en-GB"/>
-        </w:rPr>
-        <w:t xml:space="preserve"> </w:t>
-      </w:r>
-      <w:proofErr w:type="spellStart"/>
-      <w:r>
-        <w:rPr>
-          <w:rFonts w:ascii="Arial" w:hAnsi="Arial" w:cs="Arial"/>
-          <w:sz w:val="24"/>
-          <w:szCs w:val="24"/>
-          <w:lang w:val="en-GB"/>
-        </w:rPr>
-        <w:t>Strahilov</w:t>
-      </w:r>
-      <w:proofErr w:type="spellEnd"/>
-      <w:r>
-        <w:rPr>
-          <w:rFonts w:ascii="Arial" w:hAnsi="Arial" w:cs="Arial"/>
-          <w:sz w:val="24"/>
-          <w:szCs w:val="24"/>
-          <w:lang w:val="en-GB"/>
-        </w:rPr>
-        <w:t xml:space="preserve"> was testing a UDP Connection</w:t>
+        <w:t>Parallel Kristiyan Strahilov was testing a UDP Connection</w:t>
       </w:r>
       <w:hyperlink w:anchor="_References:" w:history="1">
         <w:r>
@@ -2482,47 +2182,7 @@
           <w:szCs w:val="24"/>
           <w:lang w:val="en-GB"/>
         </w:rPr>
-        <w:t xml:space="preserve">Continuing forward the announcement system was implemented by Michael Groenewegen van der Weijden with the help of the methods Michael Bahchevanov and Alexander Todorov created. Further the Scoreboard was implemented by Alexander Todorov and Michael Groenewegen van der Weijden as was the complaint system using emails. Next the Chat room was implemented by </w:t>
-      </w:r>
-      <w:proofErr w:type="spellStart"/>
-      <w:r>
-        <w:rPr>
-          <w:rFonts w:ascii="Arial" w:hAnsi="Arial" w:cs="Arial"/>
-          <w:sz w:val="24"/>
-          <w:szCs w:val="24"/>
-          <w:lang w:val="en-GB"/>
-        </w:rPr>
-        <w:t>Kristiyan</w:t>
-      </w:r>
-      <w:proofErr w:type="spellEnd"/>
-      <w:r>
-        <w:rPr>
-          <w:rFonts w:ascii="Arial" w:hAnsi="Arial" w:cs="Arial"/>
-          <w:sz w:val="24"/>
-          <w:szCs w:val="24"/>
-          <w:lang w:val="en-GB"/>
-        </w:rPr>
-        <w:t xml:space="preserve"> </w:t>
-      </w:r>
-      <w:proofErr w:type="spellStart"/>
-      <w:r>
-        <w:rPr>
-          <w:rFonts w:ascii="Arial" w:hAnsi="Arial" w:cs="Arial"/>
-          <w:sz w:val="24"/>
-          <w:szCs w:val="24"/>
-          <w:lang w:val="en-GB"/>
-        </w:rPr>
-        <w:t>Strahilov</w:t>
-      </w:r>
-      <w:proofErr w:type="spellEnd"/>
-      <w:r>
-        <w:rPr>
-          <w:rFonts w:ascii="Arial" w:hAnsi="Arial" w:cs="Arial"/>
-          <w:sz w:val="24"/>
-          <w:szCs w:val="24"/>
-          <w:lang w:val="en-GB"/>
-        </w:rPr>
-        <w:t xml:space="preserve"> and continued to </w:t>
+        <w:t xml:space="preserve">Continuing forward the announcement system was implemented by Michael Groenewegen van der Weijden with the help of the methods Michael Bahchevanov and Alexander Todorov created. Further the Scoreboard was implemented by Alexander Todorov and Michael Groenewegen van der Weijden as was the complaint system using emails. Next the Chat room was implemented by Kristiyan Strahilov and continued to </w:t>
       </w:r>
       <w:r>
         <w:rPr>
@@ -2532,47 +2192,7 @@
           <w:lang w:val="en-GB"/>
         </w:rPr>
         <w:lastRenderedPageBreak/>
-        <w:t xml:space="preserve">work on it to make small improvements. The calendar system was implemented by Alexander Todorov. Further we </w:t>
-      </w:r>
-      <w:proofErr w:type="gramStart"/>
-      <w:r>
-        <w:rPr>
-          <w:rFonts w:ascii="Arial" w:hAnsi="Arial" w:cs="Arial"/>
-          <w:sz w:val="24"/>
-          <w:szCs w:val="24"/>
-          <w:lang w:val="en-GB"/>
-        </w:rPr>
-        <w:t>continued on</w:t>
-      </w:r>
-      <w:proofErr w:type="gramEnd"/>
-      <w:r>
-        <w:rPr>
-          <w:rFonts w:ascii="Arial" w:hAnsi="Arial" w:cs="Arial"/>
-          <w:sz w:val="24"/>
-          <w:szCs w:val="24"/>
-          <w:lang w:val="en-GB"/>
-        </w:rPr>
-        <w:t xml:space="preserve"> adding features as the password retrieval, log in </w:t>
-      </w:r>
-      <w:proofErr w:type="spellStart"/>
-      <w:r>
-        <w:rPr>
-          <w:rFonts w:ascii="Arial" w:hAnsi="Arial" w:cs="Arial"/>
-          <w:sz w:val="24"/>
-          <w:szCs w:val="24"/>
-          <w:lang w:val="en-GB"/>
-        </w:rPr>
-        <w:t>out</w:t>
-      </w:r>
-      <w:proofErr w:type="spellEnd"/>
-      <w:r>
-        <w:rPr>
-          <w:rFonts w:ascii="Arial" w:hAnsi="Arial" w:cs="Arial"/>
-          <w:sz w:val="24"/>
-          <w:szCs w:val="24"/>
-          <w:lang w:val="en-GB"/>
-        </w:rPr>
-        <w:t xml:space="preserve"> state and primarily small bug fixes by all of us that in the end make a huge difference.</w:t>
+        <w:t>work on it to make small improvements. The calendar system was implemented by Alexander Todorov. Further we continued on adding features as the password retrieval, log in out state and primarily small bug fixes by all of us that in the end make a huge difference.</w:t>
       </w:r>
     </w:p>
     <w:p>
@@ -2611,27 +2231,7 @@
           <w:szCs w:val="24"/>
           <w:lang w:val="en-GB"/>
         </w:rPr>
-        <w:t xml:space="preserve">The application turned out to be everything we expected. We are very proud of the application we created as we believe this has not only an application for this project but also </w:t>
-      </w:r>
-      <w:proofErr w:type="gramStart"/>
-      <w:r>
-        <w:rPr>
-          <w:rFonts w:ascii="Arial" w:hAnsi="Arial" w:cs="Arial"/>
-          <w:sz w:val="24"/>
-          <w:szCs w:val="24"/>
-          <w:lang w:val="en-GB"/>
-        </w:rPr>
-        <w:t>real life</w:t>
-      </w:r>
-      <w:proofErr w:type="gramEnd"/>
-      <w:r>
-        <w:rPr>
-          <w:rFonts w:ascii="Arial" w:hAnsi="Arial" w:cs="Arial"/>
-          <w:sz w:val="24"/>
-          <w:szCs w:val="24"/>
-          <w:lang w:val="en-GB"/>
-        </w:rPr>
-        <w:t xml:space="preserve"> application because with application we are able to solve many problems that occur on a daily basis.</w:t>
+        <w:t>The application turned out to be everything we expected. We are very proud of the application we created as we believe this has not only an application for this project but also real life application because with application we are able to solve many problems that occur on a daily basis.</w:t>
       </w:r>
     </w:p>
     <w:p>
@@ -2678,67 +2278,7 @@
           <w:szCs w:val="24"/>
           <w:lang w:val="en-GB"/>
         </w:rPr>
-        <w:t>To look back as a team/</w:t>
-      </w:r>
-      <w:proofErr w:type="gramStart"/>
-      <w:r>
-        <w:rPr>
-          <w:rFonts w:ascii="Arial" w:hAnsi="Arial" w:cs="Arial"/>
-          <w:sz w:val="24"/>
-          <w:szCs w:val="24"/>
-          <w:lang w:val="en-GB"/>
-        </w:rPr>
-        <w:t>group  at</w:t>
-      </w:r>
-      <w:proofErr w:type="gramEnd"/>
-      <w:r>
-        <w:rPr>
-          <w:rFonts w:ascii="Arial" w:hAnsi="Arial" w:cs="Arial"/>
-          <w:sz w:val="24"/>
-          <w:szCs w:val="24"/>
-          <w:lang w:val="en-GB"/>
-        </w:rPr>
-        <w:t xml:space="preserve"> the project we are surprised how fast this whole process went from just thinking to being done with such a project of such scale just amazes us. In </w:t>
-      </w:r>
-      <w:proofErr w:type="gramStart"/>
-      <w:r>
-        <w:rPr>
-          <w:rFonts w:ascii="Arial" w:hAnsi="Arial" w:cs="Arial"/>
-          <w:sz w:val="24"/>
-          <w:szCs w:val="24"/>
-          <w:lang w:val="en-GB"/>
-        </w:rPr>
-        <w:t>addition</w:t>
-      </w:r>
-      <w:proofErr w:type="gramEnd"/>
-      <w:r>
-        <w:rPr>
-          <w:rFonts w:ascii="Arial" w:hAnsi="Arial" w:cs="Arial"/>
-          <w:sz w:val="24"/>
-          <w:szCs w:val="24"/>
-          <w:lang w:val="en-GB"/>
-        </w:rPr>
-        <w:t xml:space="preserve"> we are all very happy as how things progressed in the communication aspect and how we steadily added and implement our ideas. A key aspect that contributes greatly to this </w:t>
-      </w:r>
-      <w:proofErr w:type="gramStart"/>
-      <w:r>
-        <w:rPr>
-          <w:rFonts w:ascii="Arial" w:hAnsi="Arial" w:cs="Arial"/>
-          <w:sz w:val="24"/>
-          <w:szCs w:val="24"/>
-          <w:lang w:val="en-GB"/>
-        </w:rPr>
-        <w:t>projects</w:t>
-      </w:r>
-      <w:proofErr w:type="gramEnd"/>
-      <w:r>
-        <w:rPr>
-          <w:rFonts w:ascii="Arial" w:hAnsi="Arial" w:cs="Arial"/>
-          <w:sz w:val="24"/>
-          <w:szCs w:val="24"/>
-          <w:lang w:val="en-GB"/>
-        </w:rPr>
-        <w:t xml:space="preserve"> success is the fact that we worked as much as often together as stated before. The only thing that that could be considered a draw back is the our great ambition at the start of the project, this slowed down the process and for the next project we could be bit more realistic, it did not affect our project, but definitely made things a little more difficult and tiring for </w:t>
+        <w:t xml:space="preserve">To look back as a team/group  at the project we are surprised how fast this whole process went from just thinking to being done with such a project of such scale just amazes us. In addition we are all very happy as how things progressed in the communication aspect and how we steadily added and implement our ideas. A key aspect that contributes greatly to this projects success is the fact that we worked as much as often together as stated before. The only thing that that could be considered a draw back is the our great ambition at the start of the project, this slowed down the process and for the next project we could be bit more realistic, it did not affect our project, but definitely made things a little more difficult and tiring for </w:t>
       </w:r>
       <w:r>
         <w:rPr>
@@ -3195,21 +2735,7 @@
         <w:rPr>
           <w:rFonts w:ascii="Arial" w:hAnsi="Arial" w:cs="Arial"/>
         </w:rPr>
-        <w:t xml:space="preserve">No. 4; Cisco any connect </w:t>
-      </w:r>
-      <w:proofErr w:type="spellStart"/>
-      <w:r>
-        <w:rPr>
-          <w:rFonts w:ascii="Arial" w:hAnsi="Arial" w:cs="Arial"/>
-        </w:rPr>
-        <w:t>vpn</w:t>
-      </w:r>
-      <w:proofErr w:type="spellEnd"/>
-      <w:r>
-        <w:rPr>
-          <w:rFonts w:ascii="Arial" w:hAnsi="Arial" w:cs="Arial"/>
-        </w:rPr>
-        <w:t xml:space="preserve">, Link: </w:t>
+        <w:t xml:space="preserve">No. 4; Cisco any connect vpn, Link: </w:t>
       </w:r>
       <w:hyperlink r:id="rId11" w:history="1">
         <w:r>
@@ -4627,7 +4153,7 @@
 </file>
 
 <file path=customXml/itemProps1.xml><?xml version="1.0" encoding="utf-8"?>
-<ds:datastoreItem xmlns:ds="http://schemas.openxmlformats.org/officeDocument/2006/customXml" ds:itemID="{509C996D-C0B5-4F78-8383-42C442ACF254}">
+<ds:datastoreItem xmlns:ds="http://schemas.openxmlformats.org/officeDocument/2006/customXml" ds:itemID="{6706F1DA-9570-4258-B3D2-BEADF58E9056}">
   <ds:schemaRefs>
     <ds:schemaRef ds:uri="http://schemas.openxmlformats.org/officeDocument/2006/bibliography"/>
   </ds:schemaRefs>

</xml_diff>